<commit_message>
feat: Updated PROG1085 Module 5 assignment templates
</commit_message>
<xml_diff>
--- a/Courses/PROG1085 - Structured Project IV/Modules/Module 5 - ASPNET Core/Assignments/A5-1.docx
+++ b/Courses/PROG1085 - Structured Project IV/Modules/Module 5 - ASPNET Core/Assignments/A5-1.docx
@@ -1,6 +1,6 @@
 
 <file path=word/document.xml><?xml version="1.0" encoding="utf-8"?>
-<w:document xmlns:wpc="http://schemas.microsoft.com/office/word/2010/wordprocessingCanvas" xmlns:cx="http://schemas.microsoft.com/office/drawing/2014/chartex" xmlns:cx1="http://schemas.microsoft.com/office/drawing/2015/9/8/chartex" xmlns:cx2="http://schemas.microsoft.com/office/drawing/2015/10/21/chartex" xmlns:cx3="http://schemas.microsoft.com/office/drawing/2016/5/9/chartex" xmlns:cx4="http://schemas.microsoft.com/office/drawing/2016/5/10/chartex" xmlns:cx5="http://schemas.microsoft.com/office/drawing/2016/5/11/chartex" xmlns:cx6="http://schemas.microsoft.com/office/drawing/2016/5/12/chartex" xmlns:cx7="http://schemas.microsoft.com/office/drawing/2016/5/13/chartex" xmlns:cx8="http://schemas.microsoft.com/office/drawing/2016/5/14/chartex" xmlns:mc="http://schemas.openxmlformats.org/markup-compatibility/2006" xmlns:aink="http://schemas.microsoft.com/office/drawing/2016/ink" xmlns:am3d="http://schemas.microsoft.com/office/drawing/2017/model3d" xmlns:o="urn:schemas-microsoft-com:office:office" xmlns:r="http://schemas.openxmlformats.org/officeDocument/2006/relationships" xmlns:m="http://schemas.openxmlformats.org/officeDocument/2006/math" xmlns:v="urn:schemas-microsoft-com:vml" xmlns:wp14="http://schemas.microsoft.com/office/word/2010/wordprocessingDrawing" xmlns:wp="http://schemas.openxmlformats.org/drawingml/2006/wordprocessingDrawing" xmlns:w10="urn:schemas-microsoft-com:office:word" xmlns:w="http://schemas.openxmlformats.org/wordprocessingml/2006/main" xmlns:w14="http://schemas.microsoft.com/office/word/2010/wordml" xmlns:w15="http://schemas.microsoft.com/office/word/2012/wordml" xmlns:w16cex="http://schemas.microsoft.com/office/word/2018/wordml/cex" xmlns:w16cid="http://schemas.microsoft.com/office/word/2016/wordml/cid" xmlns:w16="http://schemas.microsoft.com/office/word/2018/wordml" xmlns:w16sdtdh="http://schemas.microsoft.com/office/word/2020/wordml/sdtdatahash" xmlns:w16se="http://schemas.microsoft.com/office/word/2015/wordml/symex" xmlns:wpg="http://schemas.microsoft.com/office/word/2010/wordprocessingGroup" xmlns:wpi="http://schemas.microsoft.com/office/word/2010/wordprocessingInk" xmlns:wne="http://schemas.microsoft.com/office/word/2006/wordml" xmlns:wps="http://schemas.microsoft.com/office/word/2010/wordprocessingShape" mc:Ignorable="w14 w15 w16se w16cid w16 w16cex w16sdtdh wp14">
+<w:document xmlns:wpc="http://schemas.microsoft.com/office/word/2010/wordprocessingCanvas" xmlns:cx="http://schemas.microsoft.com/office/drawing/2014/chartex" xmlns:cx1="http://schemas.microsoft.com/office/drawing/2015/9/8/chartex" xmlns:cx2="http://schemas.microsoft.com/office/drawing/2015/10/21/chartex" xmlns:cx3="http://schemas.microsoft.com/office/drawing/2016/5/9/chartex" xmlns:cx4="http://schemas.microsoft.com/office/drawing/2016/5/10/chartex" xmlns:cx5="http://schemas.microsoft.com/office/drawing/2016/5/11/chartex" xmlns:cx6="http://schemas.microsoft.com/office/drawing/2016/5/12/chartex" xmlns:cx7="http://schemas.microsoft.com/office/drawing/2016/5/13/chartex" xmlns:cx8="http://schemas.microsoft.com/office/drawing/2016/5/14/chartex" xmlns:mc="http://schemas.openxmlformats.org/markup-compatibility/2006" xmlns:aink="http://schemas.microsoft.com/office/drawing/2016/ink" xmlns:am3d="http://schemas.microsoft.com/office/drawing/2017/model3d" xmlns:o="urn:schemas-microsoft-com:office:office" xmlns:oel="http://schemas.microsoft.com/office/2019/extlst" xmlns:r="http://schemas.openxmlformats.org/officeDocument/2006/relationships" xmlns:m="http://schemas.openxmlformats.org/officeDocument/2006/math" xmlns:v="urn:schemas-microsoft-com:vml" xmlns:wp14="http://schemas.microsoft.com/office/word/2010/wordprocessingDrawing" xmlns:wp="http://schemas.openxmlformats.org/drawingml/2006/wordprocessingDrawing" xmlns:w10="urn:schemas-microsoft-com:office:word" xmlns:w="http://schemas.openxmlformats.org/wordprocessingml/2006/main" xmlns:w14="http://schemas.microsoft.com/office/word/2010/wordml" xmlns:w15="http://schemas.microsoft.com/office/word/2012/wordml" xmlns:w16cex="http://schemas.microsoft.com/office/word/2018/wordml/cex" xmlns:w16cid="http://schemas.microsoft.com/office/word/2016/wordml/cid" xmlns:w16="http://schemas.microsoft.com/office/word/2018/wordml" xmlns:w16sdtdh="http://schemas.microsoft.com/office/word/2020/wordml/sdtdatahash" xmlns:w16se="http://schemas.microsoft.com/office/word/2015/wordml/symex" xmlns:wpg="http://schemas.microsoft.com/office/word/2010/wordprocessingGroup" xmlns:wpi="http://schemas.microsoft.com/office/word/2010/wordprocessingInk" xmlns:wne="http://schemas.microsoft.com/office/word/2006/wordml" xmlns:wps="http://schemas.microsoft.com/office/word/2010/wordprocessingShape" mc:Ignorable="w14 w15 w16se w16cid w16 w16cex w16sdtdh wp14">
   <w:body>
     <w:p>
       <w:pPr>
@@ -16,262 +16,24 @@
           <w:sz w:val="28"/>
           <w:szCs w:val="28"/>
         </w:rPr>
-        <w:t>A5-1: Critical Thinking Exercises</w:t>
+        <w:t xml:space="preserve">A5-1: </w:t>
       </w:r>
     </w:p>
     <w:p>
       <w:pPr>
         <w:rPr>
-          <w:b/>
-          <w:sz w:val="28"/>
-          <w:szCs w:val="28"/>
+          <w:bCs/>
+          <w:sz w:val="24"/>
+          <w:szCs w:val="24"/>
         </w:rPr>
       </w:pPr>
       <w:r>
         <w:rPr>
-          <w:b/>
-          <w:sz w:val="28"/>
-          <w:szCs w:val="28"/>
+          <w:bCs/>
+          <w:sz w:val="24"/>
+          <w:szCs w:val="24"/>
         </w:rPr>
-        <w:t>Complete 3 challenges</w:t>
-      </w:r>
-    </w:p>
-    <w:p>
-      <w:pPr>
-        <w:pStyle w:val="ListParagraph"/>
-        <w:numPr>
-          <w:ilvl w:val="0"/>
-          <w:numId w:val="2"/>
-        </w:numPr>
-        <w:rPr>
-          <w:b/>
-          <w:sz w:val="28"/>
-          <w:szCs w:val="28"/>
-        </w:rPr>
-      </w:pPr>
-      <w:r>
-        <w:rPr>
-          <w:b/>
-          <w:sz w:val="28"/>
-          <w:szCs w:val="28"/>
-        </w:rPr>
-        <w:t>Calculate average</w:t>
-      </w:r>
-    </w:p>
-    <w:p>
-      <w:pPr>
-        <w:rPr>
-          <w:b/>
-          <w:sz w:val="28"/>
-          <w:szCs w:val="28"/>
-        </w:rPr>
-      </w:pPr>
-      <w:r>
-        <w:rPr>
-          <w:noProof/>
-        </w:rPr>
-        <w:drawing>
-          <wp:inline distT="0" distB="0" distL="0" distR="0" wp14:anchorId="443755BF" wp14:editId="03507E1B">
-            <wp:extent cx="5943600" cy="2990215"/>
-            <wp:effectExtent l="0" t="0" r="0" b="635"/>
-            <wp:docPr id="1" name="Picture 1" descr="A screenshot of a computer&#10;&#10;Description automatically generated with medium confidence"/>
-            <wp:cNvGraphicFramePr>
-              <a:graphicFrameLocks xmlns:a="http://schemas.openxmlformats.org/drawingml/2006/main" noChangeAspect="1"/>
-            </wp:cNvGraphicFramePr>
-            <a:graphic xmlns:a="http://schemas.openxmlformats.org/drawingml/2006/main">
-              <a:graphicData uri="http://schemas.openxmlformats.org/drawingml/2006/picture">
-                <pic:pic xmlns:pic="http://schemas.openxmlformats.org/drawingml/2006/picture">
-                  <pic:nvPicPr>
-                    <pic:cNvPr id="1" name="Picture 1" descr="A screenshot of a computer&#10;&#10;Description automatically generated with medium confidence"/>
-                    <pic:cNvPicPr/>
-                  </pic:nvPicPr>
-                  <pic:blipFill>
-                    <a:blip r:embed="rId5"/>
-                    <a:stretch>
-                      <a:fillRect/>
-                    </a:stretch>
-                  </pic:blipFill>
-                  <pic:spPr>
-                    <a:xfrm>
-                      <a:off x="0" y="0"/>
-                      <a:ext cx="5943600" cy="2990215"/>
-                    </a:xfrm>
-                    <a:prstGeom prst="rect">
-                      <a:avLst/>
-                    </a:prstGeom>
-                  </pic:spPr>
-                </pic:pic>
-              </a:graphicData>
-            </a:graphic>
-          </wp:inline>
-        </w:drawing>
-      </w:r>
-    </w:p>
-    <w:p>
-      <w:pPr>
-        <w:pStyle w:val="ListParagraph"/>
-        <w:numPr>
-          <w:ilvl w:val="0"/>
-          <w:numId w:val="2"/>
-        </w:numPr>
-        <w:rPr>
-          <w:b/>
-          <w:sz w:val="28"/>
-          <w:szCs w:val="28"/>
-        </w:rPr>
-      </w:pPr>
-      <w:r>
-        <w:rPr>
-          <w:b/>
-          <w:sz w:val="28"/>
-          <w:szCs w:val="28"/>
-        </w:rPr>
-        <w:t>Exclamation mark series #2</w:t>
-      </w:r>
-    </w:p>
-    <w:p>
-      <w:pPr>
-        <w:rPr>
-          <w:b/>
-          <w:sz w:val="28"/>
-          <w:szCs w:val="28"/>
-        </w:rPr>
-      </w:pPr>
-      <w:r>
-        <w:rPr>
-          <w:noProof/>
-        </w:rPr>
-        <w:drawing>
-          <wp:inline distT="0" distB="0" distL="0" distR="0" wp14:anchorId="4E9825F9" wp14:editId="24BCEB0E">
-            <wp:extent cx="5943600" cy="2987675"/>
-            <wp:effectExtent l="0" t="0" r="0" b="3175"/>
-            <wp:docPr id="3" name="Picture 3" descr="A screenshot of a computer&#10;&#10;Description automatically generated with medium confidence"/>
-            <wp:cNvGraphicFramePr>
-              <a:graphicFrameLocks xmlns:a="http://schemas.openxmlformats.org/drawingml/2006/main" noChangeAspect="1"/>
-            </wp:cNvGraphicFramePr>
-            <a:graphic xmlns:a="http://schemas.openxmlformats.org/drawingml/2006/main">
-              <a:graphicData uri="http://schemas.openxmlformats.org/drawingml/2006/picture">
-                <pic:pic xmlns:pic="http://schemas.openxmlformats.org/drawingml/2006/picture">
-                  <pic:nvPicPr>
-                    <pic:cNvPr id="3" name="Picture 3" descr="A screenshot of a computer&#10;&#10;Description automatically generated with medium confidence"/>
-                    <pic:cNvPicPr/>
-                  </pic:nvPicPr>
-                  <pic:blipFill>
-                    <a:blip r:embed="rId6"/>
-                    <a:stretch>
-                      <a:fillRect/>
-                    </a:stretch>
-                  </pic:blipFill>
-                  <pic:spPr>
-                    <a:xfrm>
-                      <a:off x="0" y="0"/>
-                      <a:ext cx="5943600" cy="2987675"/>
-                    </a:xfrm>
-                    <a:prstGeom prst="rect">
-                      <a:avLst/>
-                    </a:prstGeom>
-                  </pic:spPr>
-                </pic:pic>
-              </a:graphicData>
-            </a:graphic>
-          </wp:inline>
-        </w:drawing>
-      </w:r>
-    </w:p>
-    <w:p>
-      <w:pPr>
-        <w:pStyle w:val="ListParagraph"/>
-        <w:ind w:left="360"/>
-        <w:rPr>
-          <w:b/>
-          <w:sz w:val="28"/>
-          <w:szCs w:val="28"/>
-        </w:rPr>
-      </w:pPr>
-    </w:p>
-    <w:p>
-      <w:pPr>
-        <w:pStyle w:val="ListParagraph"/>
-        <w:ind w:left="360"/>
-        <w:rPr>
-          <w:b/>
-          <w:sz w:val="28"/>
-          <w:szCs w:val="28"/>
-        </w:rPr>
-      </w:pPr>
-    </w:p>
-    <w:p>
-      <w:pPr>
-        <w:pStyle w:val="ListParagraph"/>
-        <w:numPr>
-          <w:ilvl w:val="0"/>
-          <w:numId w:val="2"/>
-        </w:numPr>
-        <w:rPr>
-          <w:b/>
-          <w:sz w:val="28"/>
-          <w:szCs w:val="28"/>
-        </w:rPr>
-      </w:pPr>
-      <w:r>
-        <w:rPr>
-          <w:b/>
-          <w:sz w:val="28"/>
-          <w:szCs w:val="28"/>
-        </w:rPr>
-        <w:lastRenderedPageBreak/>
-        <w:t>Is this my tail?</w:t>
-      </w:r>
-    </w:p>
-    <w:p>
-      <w:pPr>
-        <w:pStyle w:val="ListParagraph"/>
-        <w:ind w:left="360"/>
-        <w:rPr>
-          <w:b/>
-          <w:sz w:val="28"/>
-          <w:szCs w:val="28"/>
-        </w:rPr>
-      </w:pPr>
-      <w:r>
-        <w:rPr>
-          <w:noProof/>
-        </w:rPr>
-        <w:drawing>
-          <wp:inline distT="0" distB="0" distL="0" distR="0" wp14:anchorId="7E4B94E1" wp14:editId="5EA8F9CC">
-            <wp:extent cx="5943600" cy="2962275"/>
-            <wp:effectExtent l="0" t="0" r="0" b="9525"/>
-            <wp:docPr id="5" name="Picture 5"/>
-            <wp:cNvGraphicFramePr>
-              <a:graphicFrameLocks xmlns:a="http://schemas.openxmlformats.org/drawingml/2006/main" noChangeAspect="1"/>
-            </wp:cNvGraphicFramePr>
-            <a:graphic xmlns:a="http://schemas.openxmlformats.org/drawingml/2006/main">
-              <a:graphicData uri="http://schemas.openxmlformats.org/drawingml/2006/picture">
-                <pic:pic xmlns:pic="http://schemas.openxmlformats.org/drawingml/2006/picture">
-                  <pic:nvPicPr>
-                    <pic:cNvPr id="1" name=""/>
-                    <pic:cNvPicPr/>
-                  </pic:nvPicPr>
-                  <pic:blipFill>
-                    <a:blip r:embed="rId7"/>
-                    <a:stretch>
-                      <a:fillRect/>
-                    </a:stretch>
-                  </pic:blipFill>
-                  <pic:spPr>
-                    <a:xfrm>
-                      <a:off x="0" y="0"/>
-                      <a:ext cx="5943600" cy="2962275"/>
-                    </a:xfrm>
-                    <a:prstGeom prst="rect">
-                      <a:avLst/>
-                    </a:prstGeom>
-                  </pic:spPr>
-                </pic:pic>
-              </a:graphicData>
-            </a:graphic>
-          </wp:inline>
-        </w:drawing>
+        <w:t>Create an ASP.NET Core (Model-View-Controller) project and take a little tour of all of the files that are created. Try running the project out of the box, and see if you can get the webpage to run!</w:t>
       </w:r>
     </w:p>
     <w:p>
@@ -294,7 +56,7 @@
 </file>
 
 <file path=word/numbering.xml><?xml version="1.0" encoding="utf-8"?>
-<w:numbering xmlns:wpc="http://schemas.microsoft.com/office/word/2010/wordprocessingCanvas" xmlns:cx="http://schemas.microsoft.com/office/drawing/2014/chartex" xmlns:cx1="http://schemas.microsoft.com/office/drawing/2015/9/8/chartex" xmlns:cx2="http://schemas.microsoft.com/office/drawing/2015/10/21/chartex" xmlns:cx3="http://schemas.microsoft.com/office/drawing/2016/5/9/chartex" xmlns:cx4="http://schemas.microsoft.com/office/drawing/2016/5/10/chartex" xmlns:cx5="http://schemas.microsoft.com/office/drawing/2016/5/11/chartex" xmlns:cx6="http://schemas.microsoft.com/office/drawing/2016/5/12/chartex" xmlns:cx7="http://schemas.microsoft.com/office/drawing/2016/5/13/chartex" xmlns:cx8="http://schemas.microsoft.com/office/drawing/2016/5/14/chartex" xmlns:mc="http://schemas.openxmlformats.org/markup-compatibility/2006" xmlns:aink="http://schemas.microsoft.com/office/drawing/2016/ink" xmlns:am3d="http://schemas.microsoft.com/office/drawing/2017/model3d" xmlns:o="urn:schemas-microsoft-com:office:office" xmlns:r="http://schemas.openxmlformats.org/officeDocument/2006/relationships" xmlns:m="http://schemas.openxmlformats.org/officeDocument/2006/math" xmlns:v="urn:schemas-microsoft-com:vml" xmlns:wp14="http://schemas.microsoft.com/office/word/2010/wordprocessingDrawing" xmlns:wp="http://schemas.openxmlformats.org/drawingml/2006/wordprocessingDrawing" xmlns:w10="urn:schemas-microsoft-com:office:word" xmlns:w="http://schemas.openxmlformats.org/wordprocessingml/2006/main" xmlns:w14="http://schemas.microsoft.com/office/word/2010/wordml" xmlns:w15="http://schemas.microsoft.com/office/word/2012/wordml" xmlns:w16cex="http://schemas.microsoft.com/office/word/2018/wordml/cex" xmlns:w16cid="http://schemas.microsoft.com/office/word/2016/wordml/cid" xmlns:w16="http://schemas.microsoft.com/office/word/2018/wordml" xmlns:w16sdtdh="http://schemas.microsoft.com/office/word/2020/wordml/sdtdatahash" xmlns:w16se="http://schemas.microsoft.com/office/word/2015/wordml/symex" xmlns:wpg="http://schemas.microsoft.com/office/word/2010/wordprocessingGroup" xmlns:wpi="http://schemas.microsoft.com/office/word/2010/wordprocessingInk" xmlns:wne="http://schemas.microsoft.com/office/word/2006/wordml" xmlns:wps="http://schemas.microsoft.com/office/word/2010/wordprocessingShape" mc:Ignorable="w14 w15 w16se w16cid w16 w16cex w16sdtdh wp14">
+<w:numbering xmlns:wpc="http://schemas.microsoft.com/office/word/2010/wordprocessingCanvas" xmlns:cx="http://schemas.microsoft.com/office/drawing/2014/chartex" xmlns:cx1="http://schemas.microsoft.com/office/drawing/2015/9/8/chartex" xmlns:cx2="http://schemas.microsoft.com/office/drawing/2015/10/21/chartex" xmlns:cx3="http://schemas.microsoft.com/office/drawing/2016/5/9/chartex" xmlns:cx4="http://schemas.microsoft.com/office/drawing/2016/5/10/chartex" xmlns:cx5="http://schemas.microsoft.com/office/drawing/2016/5/11/chartex" xmlns:cx6="http://schemas.microsoft.com/office/drawing/2016/5/12/chartex" xmlns:cx7="http://schemas.microsoft.com/office/drawing/2016/5/13/chartex" xmlns:cx8="http://schemas.microsoft.com/office/drawing/2016/5/14/chartex" xmlns:mc="http://schemas.openxmlformats.org/markup-compatibility/2006" xmlns:aink="http://schemas.microsoft.com/office/drawing/2016/ink" xmlns:am3d="http://schemas.microsoft.com/office/drawing/2017/model3d" xmlns:o="urn:schemas-microsoft-com:office:office" xmlns:oel="http://schemas.microsoft.com/office/2019/extlst" xmlns:r="http://schemas.openxmlformats.org/officeDocument/2006/relationships" xmlns:m="http://schemas.openxmlformats.org/officeDocument/2006/math" xmlns:v="urn:schemas-microsoft-com:vml" xmlns:wp14="http://schemas.microsoft.com/office/word/2010/wordprocessingDrawing" xmlns:wp="http://schemas.openxmlformats.org/drawingml/2006/wordprocessingDrawing" xmlns:w10="urn:schemas-microsoft-com:office:word" xmlns:w="http://schemas.openxmlformats.org/wordprocessingml/2006/main" xmlns:w14="http://schemas.microsoft.com/office/word/2010/wordml" xmlns:w15="http://schemas.microsoft.com/office/word/2012/wordml" xmlns:w16cex="http://schemas.microsoft.com/office/word/2018/wordml/cex" xmlns:w16cid="http://schemas.microsoft.com/office/word/2016/wordml/cid" xmlns:w16="http://schemas.microsoft.com/office/word/2018/wordml" xmlns:w16sdtdh="http://schemas.microsoft.com/office/word/2020/wordml/sdtdatahash" xmlns:w16se="http://schemas.microsoft.com/office/word/2015/wordml/symex" xmlns:wpg="http://schemas.microsoft.com/office/word/2010/wordprocessingGroup" xmlns:wpi="http://schemas.microsoft.com/office/word/2010/wordprocessingInk" xmlns:wne="http://schemas.microsoft.com/office/word/2006/wordml" xmlns:wps="http://schemas.microsoft.com/office/word/2010/wordprocessingShape" mc:Ignorable="w14 w15 w16se w16cid w16 w16cex w16sdtdh wp14">
   <w:abstractNum w:abstractNumId="0" w15:restartNumberingAfterBreak="0">
     <w:nsid w:val="23A773F0"/>
     <w:multiLevelType w:val="hybridMultilevel"/>
@@ -605,6 +367,7 @@
     <w:lsdException w:name="HTML Sample" w:semiHidden="1" w:unhideWhenUsed="1"/>
     <w:lsdException w:name="HTML Typewriter" w:semiHidden="1" w:unhideWhenUsed="1"/>
     <w:lsdException w:name="HTML Variable" w:semiHidden="1" w:unhideWhenUsed="1"/>
+    <w:lsdException w:name="Normal Table" w:semiHidden="1" w:unhideWhenUsed="1"/>
     <w:lsdException w:name="annotation subject" w:semiHidden="1" w:unhideWhenUsed="1"/>
     <w:lsdException w:name="No List" w:semiHidden="1" w:unhideWhenUsed="1"/>
     <w:lsdException w:name="Outline List 1" w:semiHidden="1" w:unhideWhenUsed="1"/>
@@ -651,8 +414,10 @@
     <w:lsdException w:name="Table Subtle 2" w:semiHidden="1" w:unhideWhenUsed="1"/>
     <w:lsdException w:name="Table Web 1" w:semiHidden="1" w:unhideWhenUsed="1"/>
     <w:lsdException w:name="Table Web 2" w:semiHidden="1" w:unhideWhenUsed="1"/>
+    <w:lsdException w:name="Table Web 3" w:semiHidden="1" w:unhideWhenUsed="1"/>
     <w:lsdException w:name="Balloon Text" w:semiHidden="1" w:unhideWhenUsed="1"/>
     <w:lsdException w:name="Table Grid" w:uiPriority="39"/>
+    <w:lsdException w:name="Table Theme" w:semiHidden="1" w:unhideWhenUsed="1"/>
     <w:lsdException w:name="Placeholder Text" w:semiHidden="1"/>
     <w:lsdException w:name="No Spacing" w:uiPriority="1" w:qFormat="1"/>
     <w:lsdException w:name="Light Shading" w:uiPriority="60"/>

</xml_diff>

<commit_message>
feat: Completed PROG1085 Module 5 A5-1 ASP.Net Core MVC Project
</commit_message>
<xml_diff>
--- a/Courses/PROG1085 - Structured Project IV/Modules/Module 5 - ASPNET Core/Assignments/A5-1.docx
+++ b/Courses/PROG1085 - Structured Project IV/Modules/Module 5 - ASPNET Core/Assignments/A5-1.docx
@@ -33,7 +33,101 @@
           <w:sz w:val="24"/>
           <w:szCs w:val="24"/>
         </w:rPr>
-        <w:t>Create an ASP.NET Core (Model-View-Controller) project and take a little tour of all of the files that are created. Try running the project out of the box, and see if you can get the webpage to run!</w:t>
+        <w:t xml:space="preserve">Create an ASP.NET Core (Model-View-Controller) project and take a little tour of </w:t>
+      </w:r>
+      <w:proofErr w:type="gramStart"/>
+      <w:r>
+        <w:rPr>
+          <w:bCs/>
+          <w:sz w:val="24"/>
+          <w:szCs w:val="24"/>
+        </w:rPr>
+        <w:t>all of</w:t>
+      </w:r>
+      <w:proofErr w:type="gramEnd"/>
+      <w:r>
+        <w:rPr>
+          <w:bCs/>
+          <w:sz w:val="24"/>
+          <w:szCs w:val="24"/>
+        </w:rPr>
+        <w:t xml:space="preserve"> the files that are created. Try running the project out of the </w:t>
+      </w:r>
+      <w:proofErr w:type="gramStart"/>
+      <w:r>
+        <w:rPr>
+          <w:bCs/>
+          <w:sz w:val="24"/>
+          <w:szCs w:val="24"/>
+        </w:rPr>
+        <w:t>box, and</w:t>
+      </w:r>
+      <w:proofErr w:type="gramEnd"/>
+      <w:r>
+        <w:rPr>
+          <w:bCs/>
+          <w:sz w:val="24"/>
+          <w:szCs w:val="24"/>
+        </w:rPr>
+        <w:t xml:space="preserve"> see if you can get the webpage to run!</w:t>
+      </w:r>
+    </w:p>
+    <w:p>
+      <w:pPr>
+        <w:rPr>
+          <w:bCs/>
+          <w:sz w:val="24"/>
+          <w:szCs w:val="24"/>
+        </w:rPr>
+      </w:pPr>
+      <w:r>
+        <w:rPr>
+          <w:bCs/>
+          <w:noProof/>
+          <w:sz w:val="24"/>
+          <w:szCs w:val="24"/>
+        </w:rPr>
+        <w:drawing>
+          <wp:inline distT="0" distB="0" distL="0" distR="0" wp14:anchorId="6A3E4233" wp14:editId="45185EFD">
+            <wp:extent cx="9158441" cy="5204460"/>
+            <wp:effectExtent l="0" t="0" r="5080" b="0"/>
+            <wp:docPr id="1" name="Picture 1"/>
+            <wp:cNvGraphicFramePr>
+              <a:graphicFrameLocks xmlns:a="http://schemas.openxmlformats.org/drawingml/2006/main" noChangeAspect="1"/>
+            </wp:cNvGraphicFramePr>
+            <a:graphic xmlns:a="http://schemas.openxmlformats.org/drawingml/2006/main">
+              <a:graphicData uri="http://schemas.openxmlformats.org/drawingml/2006/picture">
+                <pic:pic xmlns:pic="http://schemas.openxmlformats.org/drawingml/2006/picture">
+                  <pic:nvPicPr>
+                    <pic:cNvPr id="1" name="Picture 1"/>
+                    <pic:cNvPicPr/>
+                  </pic:nvPicPr>
+                  <pic:blipFill>
+                    <a:blip r:embed="rId5">
+                      <a:extLst>
+                        <a:ext uri="{28A0092B-C50C-407E-A947-70E740481C1C}">
+                          <a14:useLocalDpi xmlns:a14="http://schemas.microsoft.com/office/drawing/2010/main" val="0"/>
+                        </a:ext>
+                      </a:extLst>
+                    </a:blip>
+                    <a:stretch>
+                      <a:fillRect/>
+                    </a:stretch>
+                  </pic:blipFill>
+                  <pic:spPr>
+                    <a:xfrm>
+                      <a:off x="0" y="0"/>
+                      <a:ext cx="9177821" cy="5215473"/>
+                    </a:xfrm>
+                    <a:prstGeom prst="rect">
+                      <a:avLst/>
+                    </a:prstGeom>
+                  </pic:spPr>
+                </pic:pic>
+              </a:graphicData>
+            </a:graphic>
+          </wp:inline>
+        </w:drawing>
       </w:r>
     </w:p>
     <w:p>
@@ -46,8 +140,8 @@
       </w:pPr>
     </w:p>
     <w:sectPr>
-      <w:pgSz w:w="12240" w:h="15840"/>
-      <w:pgMar w:top="1440" w:right="1440" w:bottom="1440" w:left="1440" w:header="720" w:footer="720" w:gutter="0"/>
+      <w:pgSz w:w="15840" w:h="12240" w:orient="landscape"/>
+      <w:pgMar w:top="720" w:right="720" w:bottom="720" w:left="720" w:header="720" w:footer="720" w:gutter="0"/>
       <w:cols w:space="720"/>
       <w:docGrid w:linePitch="360"/>
     </w:sectPr>

</xml_diff>